<commit_message>
intial commit for html. project
</commit_message>
<xml_diff>
--- a/ECE006-103.docx
+++ b/ECE006-103.docx
@@ -1885,129 +1885,9 @@
           <w:tab w:val="left" w:pos="5688"/>
         </w:tabs>
         <w:spacing w:line="360" w:lineRule="auto"/>
-        <w:rPr>
-          <w:rFonts w:asciiTheme="majorBidi" w:hAnsiTheme="majorBidi" w:cstheme="majorBidi"/>
-          <w:b/>
-          <w:bCs/>
-          <w:sz w:val="28"/>
-          <w:szCs w:val="28"/>
-        </w:rPr>
-      </w:pPr>
-      <w:proofErr w:type="spellStart"/>
-      <w:r>
-        <w:rPr>
-          <w:rFonts w:asciiTheme="majorBidi" w:hAnsiTheme="majorBidi" w:cstheme="majorBidi"/>
-          <w:b/>
-          <w:bCs/>
-          <w:sz w:val="28"/>
-          <w:szCs w:val="28"/>
-        </w:rPr>
-        <w:t>Github</w:t>
-      </w:r>
-      <w:proofErr w:type="spellEnd"/>
-      <w:r>
-        <w:rPr>
-          <w:rFonts w:asciiTheme="majorBidi" w:hAnsiTheme="majorBidi" w:cstheme="majorBidi"/>
-          <w:b/>
-          <w:bCs/>
-          <w:sz w:val="28"/>
-          <w:szCs w:val="28"/>
-        </w:rPr>
-        <w:t xml:space="preserve"> link</w:t>
-      </w:r>
-      <w:r>
-        <w:rPr>
-          <w:rFonts w:asciiTheme="majorBidi" w:hAnsiTheme="majorBidi" w:cstheme="majorBidi"/>
-          <w:b/>
-          <w:bCs/>
-          <w:sz w:val="28"/>
-          <w:szCs w:val="28"/>
-        </w:rPr>
-        <w:t>:</w:t>
-      </w:r>
-      <w:r>
-        <w:rPr>
-          <w:rFonts w:asciiTheme="majorBidi" w:hAnsiTheme="majorBidi" w:cstheme="majorBidi"/>
-          <w:b/>
-          <w:bCs/>
-          <w:sz w:val="28"/>
-          <w:szCs w:val="28"/>
-        </w:rPr>
-        <w:t xml:space="preserve"> </w:t>
-      </w:r>
-      <w:hyperlink r:id="rId11" w:history="1">
-        <w:r>
-          <w:rPr>
-            <w:rStyle w:val="Hyperlink"/>
-            <w:rFonts w:asciiTheme="majorBidi" w:hAnsiTheme="majorBidi" w:cstheme="majorBidi"/>
-            <w:b/>
-            <w:bCs/>
-            <w:sz w:val="28"/>
-            <w:szCs w:val="28"/>
-          </w:rPr>
-          <w:t>https://github.com/ahmedawad2001/html.project-ahmed</w:t>
-        </w:r>
-      </w:hyperlink>
-    </w:p>
-    <w:p>
-      <w:pPr>
-        <w:tabs>
-          <w:tab w:val="left" w:pos="5688"/>
-        </w:tabs>
-        <w:spacing w:line="360" w:lineRule="auto"/>
-        <w:rPr>
-          <w:rFonts w:asciiTheme="majorBidi" w:hAnsiTheme="majorBidi" w:cstheme="majorBidi"/>
-          <w:b/>
-          <w:bCs/>
-          <w:sz w:val="28"/>
-          <w:szCs w:val="28"/>
-        </w:rPr>
-      </w:pPr>
-      <w:proofErr w:type="spellStart"/>
-      <w:r>
-        <w:rPr>
-          <w:rFonts w:asciiTheme="majorBidi" w:hAnsiTheme="majorBidi" w:cstheme="majorBidi"/>
-          <w:b/>
-          <w:bCs/>
-          <w:sz w:val="28"/>
-          <w:szCs w:val="28"/>
-        </w:rPr>
-        <w:t>Github</w:t>
-      </w:r>
-      <w:proofErr w:type="spellEnd"/>
-      <w:r>
-        <w:rPr>
-          <w:rFonts w:asciiTheme="majorBidi" w:hAnsiTheme="majorBidi" w:cstheme="majorBidi"/>
-          <w:b/>
-          <w:bCs/>
-          <w:sz w:val="28"/>
-          <w:szCs w:val="28"/>
-        </w:rPr>
-        <w:t xml:space="preserve"> pages:  </w:t>
-      </w:r>
-      <w:hyperlink r:id="rId12" w:history="1">
-        <w:r>
-          <w:rPr>
-            <w:rStyle w:val="Hyperlink"/>
-            <w:rFonts w:asciiTheme="majorBidi" w:hAnsiTheme="majorBidi" w:cstheme="majorBidi"/>
-            <w:b/>
-            <w:bCs/>
-            <w:sz w:val="28"/>
-            <w:szCs w:val="28"/>
-          </w:rPr>
-          <w:t>https://ahmedawad2001.github.io/html.project-ahmed/</w:t>
-        </w:r>
-      </w:hyperlink>
+      </w:pPr>
       <w:bookmarkStart w:id="0" w:name="_GoBack"/>
       <w:bookmarkEnd w:id="0"/>
-    </w:p>
-    <w:p>
-      <w:pPr>
-        <w:tabs>
-          <w:tab w:val="left" w:pos="5688"/>
-        </w:tabs>
-        <w:spacing w:line="360" w:lineRule="auto"/>
-      </w:pPr>
     </w:p>
     <w:p>
       <w:pPr>
@@ -2453,10 +2333,10 @@
       </w:r>
     </w:p>
     <w:sectPr>
-      <w:headerReference w:type="default" r:id="rId13"/>
-      <w:footerReference w:type="default" r:id="rId14"/>
-      <w:headerReference w:type="first" r:id="rId15"/>
-      <w:footerReference w:type="first" r:id="rId16"/>
+      <w:headerReference w:type="default" r:id="rId11"/>
+      <w:footerReference w:type="default" r:id="rId12"/>
+      <w:headerReference w:type="first" r:id="rId13"/>
+      <w:footerReference w:type="first" r:id="rId14"/>
       <w:pgSz w:w="11906" w:h="16838" w:code="9"/>
       <w:pgMar w:top="1418" w:right="1077" w:bottom="1418" w:left="1077" w:header="720" w:footer="720" w:gutter="0"/>
       <w:pgNumType w:start="0"/>
@@ -4012,6 +3892,7 @@
   <w:style w:type="character" w:default="1" w:styleId="DefaultParagraphFont">
     <w:name w:val="Default Paragraph Font"/>
     <w:uiPriority w:val="1"/>
+    <w:semiHidden/>
     <w:unhideWhenUsed/>
   </w:style>
   <w:style w:type="table" w:default="1" w:styleId="TableNormal">

</xml_diff>